<commit_message>
Documents and Final Project
</commit_message>
<xml_diff>
--- a/Documents/Status Report 1.docx
+++ b/Documents/Status Report 1.docx
@@ -980,36 +980,14 @@
     <w:rPrDefault>
       <w:rPr>
         <w:rFonts w:ascii="Arial" w:cs="Arial" w:eastAsia="Arial" w:hAnsi="Arial"/>
-        <w:b w:val="0"/>
-        <w:i w:val="0"/>
-        <w:smallCaps w:val="0"/>
-        <w:strike w:val="0"/>
-        <w:color w:val="000000"/>
         <w:sz w:val="22"/>
         <w:szCs w:val="22"/>
-        <w:u w:val="none"/>
-        <w:shd w:fill="auto" w:val="clear"/>
-        <w:vertAlign w:val="baseline"/>
         <w:lang w:val="en"/>
       </w:rPr>
     </w:rPrDefault>
     <w:pPrDefault>
       <w:pPr>
-        <w:keepNext w:val="0"/>
-        <w:keepLines w:val="0"/>
-        <w:widowControl w:val="1"/>
-        <w:pBdr>
-          <w:top w:space="0" w:sz="0" w:val="nil"/>
-          <w:left w:space="0" w:sz="0" w:val="nil"/>
-          <w:bottom w:space="0" w:sz="0" w:val="nil"/>
-          <w:right w:space="0" w:sz="0" w:val="nil"/>
-          <w:between w:space="0" w:sz="0" w:val="nil"/>
-        </w:pBdr>
-        <w:shd w:fill="auto" w:val="clear"/>
-        <w:spacing w:after="0" w:before="0" w:line="276" w:lineRule="auto"/>
-        <w:ind w:left="0" w:right="0" w:firstLine="0"/>
-        <w:contextualSpacing w:val="0"/>
-        <w:jc w:val="left"/>
+        <w:spacing w:line="276" w:lineRule="auto"/>
       </w:pPr>
     </w:pPrDefault>
   </w:docDefaults>

</xml_diff>